<commit_message>
Update Lab 3 Progress
Created SQL DDL for Exercise 6.8
</commit_message>
<xml_diff>
--- a/Week3/Labs/Annand DSE6210 Lab 3.docx
+++ b/Week3/Labs/Annand DSE6210 Lab 3.docx
@@ -88,27 +88,17 @@
           <w:sz w:val="28"/>
           <w:szCs w:val="28"/>
         </w:rPr>
-        <w:t xml:space="preserve">Consider the following Hotel, Room, Booking and Guest schemas in a DBMS. The </w:t>
-      </w:r>
-      <w:proofErr w:type="spellStart"/>
-      <w:r>
-        <w:rPr>
-          <w:color w:val="000000" w:themeColor="text1"/>
-          <w:sz w:val="28"/>
-          <w:szCs w:val="28"/>
-        </w:rPr>
-        <w:t>hotelNo</w:t>
-      </w:r>
-      <w:proofErr w:type="spellEnd"/>
-      <w:r>
-        <w:rPr>
-          <w:color w:val="000000" w:themeColor="text1"/>
-          <w:sz w:val="28"/>
-          <w:szCs w:val="28"/>
-        </w:rPr>
-        <w:t xml:space="preserve"> is the primary key for </w:t>
-      </w:r>
-      <w:proofErr w:type="gramStart"/>
+        <w:t xml:space="preserve">Consider the following Hotel, Room, Booking and Guest schemas in a DBMS. The hotelNo is the primary key for Hotel table and roomNo is the primary key for the Room relation. Booking stores the details of room reservations and bookingNo is the primary key. Guest stores the guests details and guestNo is the primary key. </w:t>
+      </w:r>
+    </w:p>
+    <w:p>
+      <w:pPr>
+        <w:rPr>
+          <w:color w:val="000000" w:themeColor="text1"/>
+          <w:sz w:val="28"/>
+          <w:szCs w:val="28"/>
+        </w:rPr>
+      </w:pPr>
       <w:r>
         <w:rPr>
           <w:color w:val="000000" w:themeColor="text1"/>
@@ -117,106 +107,6 @@
         </w:rPr>
         <w:t>Hotel</w:t>
       </w:r>
-      <w:proofErr w:type="gramEnd"/>
-      <w:r>
-        <w:rPr>
-          <w:color w:val="000000" w:themeColor="text1"/>
-          <w:sz w:val="28"/>
-          <w:szCs w:val="28"/>
-        </w:rPr>
-        <w:t xml:space="preserve"> table and </w:t>
-      </w:r>
-      <w:proofErr w:type="spellStart"/>
-      <w:r>
-        <w:rPr>
-          <w:color w:val="000000" w:themeColor="text1"/>
-          <w:sz w:val="28"/>
-          <w:szCs w:val="28"/>
-        </w:rPr>
-        <w:t>roomNo</w:t>
-      </w:r>
-      <w:proofErr w:type="spellEnd"/>
-      <w:r>
-        <w:rPr>
-          <w:color w:val="000000" w:themeColor="text1"/>
-          <w:sz w:val="28"/>
-          <w:szCs w:val="28"/>
-        </w:rPr>
-        <w:t xml:space="preserve"> is the primary key for the Room relation. Booking stores the details of room reservations and </w:t>
-      </w:r>
-      <w:proofErr w:type="spellStart"/>
-      <w:proofErr w:type="gramStart"/>
-      <w:r>
-        <w:rPr>
-          <w:color w:val="000000" w:themeColor="text1"/>
-          <w:sz w:val="28"/>
-          <w:szCs w:val="28"/>
-        </w:rPr>
-        <w:t>bookingNo</w:t>
-      </w:r>
-      <w:proofErr w:type="spellEnd"/>
-      <w:proofErr w:type="gramEnd"/>
-      <w:r>
-        <w:rPr>
-          <w:color w:val="000000" w:themeColor="text1"/>
-          <w:sz w:val="28"/>
-          <w:szCs w:val="28"/>
-        </w:rPr>
-        <w:t xml:space="preserve"> is the primary key. Guest stores the </w:t>
-      </w:r>
-      <w:proofErr w:type="gramStart"/>
-      <w:r>
-        <w:rPr>
-          <w:color w:val="000000" w:themeColor="text1"/>
-          <w:sz w:val="28"/>
-          <w:szCs w:val="28"/>
-        </w:rPr>
-        <w:t>guests</w:t>
-      </w:r>
-      <w:proofErr w:type="gramEnd"/>
-      <w:r>
-        <w:rPr>
-          <w:color w:val="000000" w:themeColor="text1"/>
-          <w:sz w:val="28"/>
-          <w:szCs w:val="28"/>
-        </w:rPr>
-        <w:t xml:space="preserve"> details and </w:t>
-      </w:r>
-      <w:proofErr w:type="spellStart"/>
-      <w:r>
-        <w:rPr>
-          <w:color w:val="000000" w:themeColor="text1"/>
-          <w:sz w:val="28"/>
-          <w:szCs w:val="28"/>
-        </w:rPr>
-        <w:t>guestNo</w:t>
-      </w:r>
-      <w:proofErr w:type="spellEnd"/>
-      <w:r>
-        <w:rPr>
-          <w:color w:val="000000" w:themeColor="text1"/>
-          <w:sz w:val="28"/>
-          <w:szCs w:val="28"/>
-        </w:rPr>
-        <w:t xml:space="preserve"> is the primary key. </w:t>
-      </w:r>
-    </w:p>
-    <w:p>
-      <w:pPr>
-        <w:rPr>
-          <w:color w:val="000000" w:themeColor="text1"/>
-          <w:sz w:val="28"/>
-          <w:szCs w:val="28"/>
-        </w:rPr>
-      </w:pPr>
-      <w:r>
-        <w:rPr>
-          <w:color w:val="000000" w:themeColor="text1"/>
-          <w:sz w:val="28"/>
-          <w:szCs w:val="28"/>
-        </w:rPr>
-        <w:t>Hotel</w:t>
-      </w:r>
       <w:r>
         <w:rPr>
           <w:color w:val="000000" w:themeColor="text1"/>
@@ -224,115 +114,7 @@
           <w:szCs w:val="28"/>
         </w:rPr>
         <w:tab/>
-        <w:t>(</w:t>
-      </w:r>
-      <w:proofErr w:type="spellStart"/>
-      <w:r>
-        <w:rPr>
-          <w:color w:val="000000" w:themeColor="text1"/>
-          <w:sz w:val="28"/>
-          <w:szCs w:val="28"/>
-        </w:rPr>
-        <w:t>hotelNo</w:t>
-      </w:r>
-      <w:proofErr w:type="spellEnd"/>
-      <w:r>
-        <w:rPr>
-          <w:color w:val="000000" w:themeColor="text1"/>
-          <w:sz w:val="28"/>
-          <w:szCs w:val="28"/>
-        </w:rPr>
-        <w:t xml:space="preserve">, </w:t>
-      </w:r>
-      <w:proofErr w:type="spellStart"/>
-      <w:r>
-        <w:rPr>
-          <w:color w:val="000000" w:themeColor="text1"/>
-          <w:sz w:val="28"/>
-          <w:szCs w:val="28"/>
-        </w:rPr>
-        <w:t>hotelName</w:t>
-      </w:r>
-      <w:proofErr w:type="spellEnd"/>
-      <w:r>
-        <w:rPr>
-          <w:color w:val="000000" w:themeColor="text1"/>
-          <w:sz w:val="28"/>
-          <w:szCs w:val="28"/>
-        </w:rPr>
-        <w:t xml:space="preserve">, </w:t>
-      </w:r>
-      <w:proofErr w:type="spellStart"/>
-      <w:r>
-        <w:rPr>
-          <w:color w:val="000000" w:themeColor="text1"/>
-          <w:sz w:val="28"/>
-          <w:szCs w:val="28"/>
-        </w:rPr>
-        <w:t>hotelType</w:t>
-      </w:r>
-      <w:proofErr w:type="spellEnd"/>
-      <w:r>
-        <w:rPr>
-          <w:color w:val="000000" w:themeColor="text1"/>
-          <w:sz w:val="28"/>
-          <w:szCs w:val="28"/>
-        </w:rPr>
-        <w:t xml:space="preserve">, </w:t>
-      </w:r>
-      <w:proofErr w:type="spellStart"/>
-      <w:r>
-        <w:rPr>
-          <w:color w:val="000000" w:themeColor="text1"/>
-          <w:sz w:val="28"/>
-          <w:szCs w:val="28"/>
-        </w:rPr>
-        <w:t>hotelAddress</w:t>
-      </w:r>
-      <w:proofErr w:type="spellEnd"/>
-      <w:r>
-        <w:rPr>
-          <w:color w:val="000000" w:themeColor="text1"/>
-          <w:sz w:val="28"/>
-          <w:szCs w:val="28"/>
-        </w:rPr>
-        <w:t xml:space="preserve">, </w:t>
-      </w:r>
-      <w:proofErr w:type="spellStart"/>
-      <w:r>
-        <w:rPr>
-          <w:color w:val="000000" w:themeColor="text1"/>
-          <w:sz w:val="28"/>
-          <w:szCs w:val="28"/>
-        </w:rPr>
-        <w:t>hotelCity</w:t>
-      </w:r>
-      <w:proofErr w:type="spellEnd"/>
-      <w:r>
-        <w:rPr>
-          <w:color w:val="000000" w:themeColor="text1"/>
-          <w:sz w:val="28"/>
-          <w:szCs w:val="28"/>
-        </w:rPr>
-        <w:t xml:space="preserve">, </w:t>
-      </w:r>
-      <w:proofErr w:type="spellStart"/>
-      <w:r>
-        <w:rPr>
-          <w:color w:val="000000" w:themeColor="text1"/>
-          <w:sz w:val="28"/>
-          <w:szCs w:val="28"/>
-        </w:rPr>
-        <w:t>numRoom</w:t>
-      </w:r>
-      <w:proofErr w:type="spellEnd"/>
-      <w:r>
-        <w:rPr>
-          <w:color w:val="000000" w:themeColor="text1"/>
-          <w:sz w:val="28"/>
-          <w:szCs w:val="28"/>
-        </w:rPr>
-        <w:t>)</w:t>
+        <w:t>(hotelNo, hotelName, hotelType, hotelAddress, hotelCity, numRoom)</w:t>
       </w:r>
     </w:p>
     <w:p>
@@ -358,61 +140,7 @@
           <w:szCs w:val="28"/>
         </w:rPr>
         <w:tab/>
-        <w:t>(</w:t>
-      </w:r>
-      <w:proofErr w:type="spellStart"/>
-      <w:r>
-        <w:rPr>
-          <w:color w:val="000000" w:themeColor="text1"/>
-          <w:sz w:val="28"/>
-          <w:szCs w:val="28"/>
-        </w:rPr>
-        <w:t>roomNo</w:t>
-      </w:r>
-      <w:proofErr w:type="spellEnd"/>
-      <w:r>
-        <w:rPr>
-          <w:color w:val="000000" w:themeColor="text1"/>
-          <w:sz w:val="28"/>
-          <w:szCs w:val="28"/>
-        </w:rPr>
-        <w:t xml:space="preserve">, </w:t>
-      </w:r>
-      <w:proofErr w:type="spellStart"/>
-      <w:r>
-        <w:rPr>
-          <w:color w:val="000000" w:themeColor="text1"/>
-          <w:sz w:val="28"/>
-          <w:szCs w:val="28"/>
-        </w:rPr>
-        <w:t>hotelNo</w:t>
-      </w:r>
-      <w:proofErr w:type="spellEnd"/>
-      <w:r>
-        <w:rPr>
-          <w:color w:val="000000" w:themeColor="text1"/>
-          <w:sz w:val="28"/>
-          <w:szCs w:val="28"/>
-        </w:rPr>
-        <w:t xml:space="preserve">, </w:t>
-      </w:r>
-      <w:proofErr w:type="spellStart"/>
-      <w:r>
-        <w:rPr>
-          <w:color w:val="000000" w:themeColor="text1"/>
-          <w:sz w:val="28"/>
-          <w:szCs w:val="28"/>
-        </w:rPr>
-        <w:t>roomPrice</w:t>
-      </w:r>
-      <w:proofErr w:type="spellEnd"/>
-      <w:r>
-        <w:rPr>
-          <w:color w:val="000000" w:themeColor="text1"/>
-          <w:sz w:val="28"/>
-          <w:szCs w:val="28"/>
-        </w:rPr>
-        <w:t>)</w:t>
+        <w:t>(roomNo, hotelNo, roomPrice)</w:t>
       </w:r>
     </w:p>
     <w:p>
@@ -445,115 +173,7 @@
           <w:sz w:val="28"/>
           <w:szCs w:val="28"/>
         </w:rPr>
-        <w:t>(</w:t>
-      </w:r>
-      <w:proofErr w:type="spellStart"/>
-      <w:r>
-        <w:rPr>
-          <w:color w:val="000000" w:themeColor="text1"/>
-          <w:sz w:val="28"/>
-          <w:szCs w:val="28"/>
-        </w:rPr>
-        <w:t>bookingNo</w:t>
-      </w:r>
-      <w:proofErr w:type="spellEnd"/>
-      <w:r>
-        <w:rPr>
-          <w:color w:val="000000" w:themeColor="text1"/>
-          <w:sz w:val="28"/>
-          <w:szCs w:val="28"/>
-        </w:rPr>
-        <w:t xml:space="preserve">, </w:t>
-      </w:r>
-      <w:proofErr w:type="spellStart"/>
-      <w:r>
-        <w:rPr>
-          <w:color w:val="000000" w:themeColor="text1"/>
-          <w:sz w:val="28"/>
-          <w:szCs w:val="28"/>
-        </w:rPr>
-        <w:t>hotelNo</w:t>
-      </w:r>
-      <w:proofErr w:type="spellEnd"/>
-      <w:r>
-        <w:rPr>
-          <w:color w:val="000000" w:themeColor="text1"/>
-          <w:sz w:val="28"/>
-          <w:szCs w:val="28"/>
-        </w:rPr>
-        <w:t xml:space="preserve">, </w:t>
-      </w:r>
-      <w:proofErr w:type="spellStart"/>
-      <w:r>
-        <w:rPr>
-          <w:color w:val="000000" w:themeColor="text1"/>
-          <w:sz w:val="28"/>
-          <w:szCs w:val="28"/>
-        </w:rPr>
-        <w:t>guestNo</w:t>
-      </w:r>
-      <w:proofErr w:type="spellEnd"/>
-      <w:r>
-        <w:rPr>
-          <w:color w:val="000000" w:themeColor="text1"/>
-          <w:sz w:val="28"/>
-          <w:szCs w:val="28"/>
-        </w:rPr>
-        <w:t xml:space="preserve">, </w:t>
-      </w:r>
-      <w:proofErr w:type="spellStart"/>
-      <w:r>
-        <w:rPr>
-          <w:color w:val="000000" w:themeColor="text1"/>
-          <w:sz w:val="28"/>
-          <w:szCs w:val="28"/>
-        </w:rPr>
-        <w:t>checkIn</w:t>
-      </w:r>
-      <w:proofErr w:type="spellEnd"/>
-      <w:r>
-        <w:rPr>
-          <w:color w:val="000000" w:themeColor="text1"/>
-          <w:sz w:val="28"/>
-          <w:szCs w:val="28"/>
-        </w:rPr>
-        <w:t xml:space="preserve">, checkout, </w:t>
-      </w:r>
-      <w:proofErr w:type="spellStart"/>
-      <w:r>
-        <w:rPr>
-          <w:color w:val="000000" w:themeColor="text1"/>
-          <w:sz w:val="28"/>
-          <w:szCs w:val="28"/>
-        </w:rPr>
-        <w:t>totelGuest</w:t>
-      </w:r>
-      <w:proofErr w:type="spellEnd"/>
-      <w:r>
-        <w:rPr>
-          <w:color w:val="000000" w:themeColor="text1"/>
-          <w:sz w:val="28"/>
-          <w:szCs w:val="28"/>
-        </w:rPr>
-        <w:t xml:space="preserve">, </w:t>
-      </w:r>
-      <w:proofErr w:type="spellStart"/>
-      <w:r>
-        <w:rPr>
-          <w:color w:val="000000" w:themeColor="text1"/>
-          <w:sz w:val="28"/>
-          <w:szCs w:val="28"/>
-        </w:rPr>
-        <w:t>roomNo</w:t>
-      </w:r>
-      <w:proofErr w:type="spellEnd"/>
-      <w:r>
-        <w:rPr>
-          <w:color w:val="000000" w:themeColor="text1"/>
-          <w:sz w:val="28"/>
-          <w:szCs w:val="28"/>
-        </w:rPr>
-        <w:t>)</w:t>
+        <w:t>(bookingNo, hotelNo, guestNo, checkIn, checkout, totelGuest, roomNo)</w:t>
       </w:r>
     </w:p>
     <w:p>
@@ -579,79 +199,7 @@
           <w:szCs w:val="28"/>
         </w:rPr>
         <w:tab/>
-        <w:t>(</w:t>
-      </w:r>
-      <w:proofErr w:type="spellStart"/>
-      <w:r>
-        <w:rPr>
-          <w:color w:val="000000" w:themeColor="text1"/>
-          <w:sz w:val="28"/>
-          <w:szCs w:val="28"/>
-        </w:rPr>
-        <w:t>guestNo</w:t>
-      </w:r>
-      <w:proofErr w:type="spellEnd"/>
-      <w:r>
-        <w:rPr>
-          <w:color w:val="000000" w:themeColor="text1"/>
-          <w:sz w:val="28"/>
-          <w:szCs w:val="28"/>
-        </w:rPr>
-        <w:t xml:space="preserve">, </w:t>
-      </w:r>
-      <w:proofErr w:type="spellStart"/>
-      <w:r>
-        <w:rPr>
-          <w:color w:val="000000" w:themeColor="text1"/>
-          <w:sz w:val="28"/>
-          <w:szCs w:val="28"/>
-        </w:rPr>
-        <w:t>firstName</w:t>
-      </w:r>
-      <w:proofErr w:type="spellEnd"/>
-      <w:r>
-        <w:rPr>
-          <w:color w:val="000000" w:themeColor="text1"/>
-          <w:sz w:val="28"/>
-          <w:szCs w:val="28"/>
-        </w:rPr>
-        <w:t xml:space="preserve">, </w:t>
-      </w:r>
-      <w:proofErr w:type="spellStart"/>
-      <w:r>
-        <w:rPr>
-          <w:color w:val="000000" w:themeColor="text1"/>
-          <w:sz w:val="28"/>
-          <w:szCs w:val="28"/>
-        </w:rPr>
-        <w:t>lastName</w:t>
-      </w:r>
-      <w:proofErr w:type="spellEnd"/>
-      <w:r>
-        <w:rPr>
-          <w:color w:val="000000" w:themeColor="text1"/>
-          <w:sz w:val="28"/>
-          <w:szCs w:val="28"/>
-        </w:rPr>
-        <w:t xml:space="preserve">, </w:t>
-      </w:r>
-      <w:proofErr w:type="spellStart"/>
-      <w:r>
-        <w:rPr>
-          <w:color w:val="000000" w:themeColor="text1"/>
-          <w:sz w:val="28"/>
-          <w:szCs w:val="28"/>
-        </w:rPr>
-        <w:t>guestAddress</w:t>
-      </w:r>
-      <w:proofErr w:type="spellEnd"/>
-      <w:r>
-        <w:rPr>
-          <w:color w:val="000000" w:themeColor="text1"/>
-          <w:sz w:val="28"/>
-          <w:szCs w:val="28"/>
-        </w:rPr>
-        <w:t>)</w:t>
+        <w:t>(guestNo, firstName, lastName, guestAddress)</w:t>
       </w:r>
     </w:p>
     <w:p>
@@ -734,25 +282,7 @@
           <w:sz w:val="28"/>
           <w:szCs w:val="28"/>
         </w:rPr>
-        <w:t xml:space="preserve">Please use </w:t>
-      </w:r>
-      <w:proofErr w:type="gramStart"/>
-      <w:r>
-        <w:rPr>
-          <w:color w:val="000000" w:themeColor="text1"/>
-          <w:sz w:val="28"/>
-          <w:szCs w:val="28"/>
-        </w:rPr>
-        <w:t>the exercise_67.sql</w:t>
-      </w:r>
-      <w:proofErr w:type="gramEnd"/>
-      <w:r>
-        <w:rPr>
-          <w:color w:val="000000" w:themeColor="text1"/>
-          <w:sz w:val="28"/>
-          <w:szCs w:val="28"/>
-        </w:rPr>
-        <w:t xml:space="preserve"> </w:t>
+        <w:t xml:space="preserve">Please use the exercise_67.sql </w:t>
       </w:r>
       <w:r>
         <w:rPr>
@@ -768,33 +298,15 @@
           <w:sz w:val="28"/>
           <w:szCs w:val="28"/>
         </w:rPr>
-        <w:t xml:space="preserve">to complete this exercise. You will need to write a join between booking, hotels, and guests. Your book specifies how to do on page </w:t>
-      </w:r>
-      <w:proofErr w:type="gramStart"/>
-      <w:r>
-        <w:rPr>
-          <w:color w:val="000000" w:themeColor="text1"/>
-          <w:sz w:val="28"/>
-          <w:szCs w:val="28"/>
-        </w:rPr>
-        <w:t>222</w:t>
-      </w:r>
-      <w:r>
-        <w:rPr>
-          <w:color w:val="000000" w:themeColor="text1"/>
-          <w:sz w:val="28"/>
-          <w:szCs w:val="28"/>
-        </w:rPr>
-        <w:t>,</w:t>
-      </w:r>
-      <w:proofErr w:type="gramEnd"/>
-      <w:r>
-        <w:rPr>
-          <w:color w:val="000000" w:themeColor="text1"/>
-          <w:sz w:val="28"/>
-          <w:szCs w:val="28"/>
-        </w:rPr>
-        <w:t xml:space="preserve"> however, this does not work in </w:t>
+        <w:t>to complete this exercise. You will need to write a join between booking, hotels, and guests. Your book specifies how to do on page 222</w:t>
+      </w:r>
+      <w:r>
+        <w:rPr>
+          <w:color w:val="000000" w:themeColor="text1"/>
+          <w:sz w:val="28"/>
+          <w:szCs w:val="28"/>
+        </w:rPr>
+        <w:t xml:space="preserve">, however, this does not work in </w:t>
       </w:r>
       <w:r>
         <w:rPr>
@@ -894,131 +406,41 @@
           <w:sz w:val="28"/>
           <w:szCs w:val="28"/>
         </w:rPr>
-        <w:t>ON &lt;</w:t>
-      </w:r>
-      <w:proofErr w:type="spellStart"/>
-      <w:r>
-        <w:rPr>
-          <w:color w:val="000000" w:themeColor="text1"/>
-          <w:sz w:val="28"/>
-          <w:szCs w:val="28"/>
-        </w:rPr>
-        <w:t>alias.column</w:t>
-      </w:r>
-      <w:proofErr w:type="spellEnd"/>
-      <w:r>
-        <w:rPr>
-          <w:color w:val="000000" w:themeColor="text1"/>
-          <w:sz w:val="28"/>
-          <w:szCs w:val="28"/>
-        </w:rPr>
-        <w:t>&gt; = &lt;</w:t>
-      </w:r>
-      <w:proofErr w:type="spellStart"/>
-      <w:r>
-        <w:rPr>
-          <w:color w:val="000000" w:themeColor="text1"/>
-          <w:sz w:val="28"/>
-          <w:szCs w:val="28"/>
-        </w:rPr>
-        <w:t>alias.column</w:t>
-      </w:r>
-      <w:proofErr w:type="spellEnd"/>
-      <w:r>
-        <w:rPr>
-          <w:color w:val="000000" w:themeColor="text1"/>
-          <w:sz w:val="28"/>
-          <w:szCs w:val="28"/>
-        </w:rPr>
-        <w:t>&gt;</w:t>
-      </w:r>
-    </w:p>
-    <w:p>
-      <w:pPr>
-        <w:rPr>
-          <w:color w:val="000000" w:themeColor="text1"/>
-          <w:sz w:val="28"/>
-          <w:szCs w:val="28"/>
-        </w:rPr>
-      </w:pPr>
-      <w:r>
-        <w:rPr>
-          <w:color w:val="000000" w:themeColor="text1"/>
-          <w:sz w:val="28"/>
-          <w:szCs w:val="28"/>
-        </w:rPr>
-        <w:t xml:space="preserve">JOIN &lt; </w:t>
-      </w:r>
-      <w:proofErr w:type="spellStart"/>
-      <w:r>
-        <w:rPr>
-          <w:color w:val="000000" w:themeColor="text1"/>
-          <w:sz w:val="28"/>
-          <w:szCs w:val="28"/>
-        </w:rPr>
-        <w:t>alias.column</w:t>
-      </w:r>
-      <w:proofErr w:type="spellEnd"/>
-      <w:r>
-        <w:rPr>
-          <w:color w:val="000000" w:themeColor="text1"/>
-          <w:sz w:val="28"/>
-          <w:szCs w:val="28"/>
-        </w:rPr>
-        <w:t xml:space="preserve"> &gt; c</w:t>
-      </w:r>
-    </w:p>
-    <w:p>
-      <w:pPr>
-        <w:rPr>
-          <w:color w:val="000000" w:themeColor="text1"/>
-          <w:sz w:val="28"/>
-          <w:szCs w:val="28"/>
-        </w:rPr>
-      </w:pPr>
-      <w:r>
-        <w:rPr>
-          <w:color w:val="000000" w:themeColor="text1"/>
-          <w:sz w:val="28"/>
-          <w:szCs w:val="28"/>
-        </w:rPr>
-        <w:t xml:space="preserve">ON b.&lt; </w:t>
-      </w:r>
-      <w:proofErr w:type="spellStart"/>
-      <w:r>
-        <w:rPr>
-          <w:color w:val="000000" w:themeColor="text1"/>
-          <w:sz w:val="28"/>
-          <w:szCs w:val="28"/>
-        </w:rPr>
-        <w:t>alias.column</w:t>
-      </w:r>
-      <w:proofErr w:type="spellEnd"/>
-      <w:r>
-        <w:rPr>
-          <w:color w:val="000000" w:themeColor="text1"/>
-          <w:sz w:val="28"/>
-          <w:szCs w:val="28"/>
-        </w:rPr>
-        <w:t xml:space="preserve"> &gt; = c.&lt; </w:t>
-      </w:r>
-      <w:proofErr w:type="spellStart"/>
-      <w:r>
-        <w:rPr>
-          <w:color w:val="000000" w:themeColor="text1"/>
-          <w:sz w:val="28"/>
-          <w:szCs w:val="28"/>
-        </w:rPr>
-        <w:t>alias.column</w:t>
-      </w:r>
-      <w:proofErr w:type="spellEnd"/>
-      <w:r>
-        <w:rPr>
-          <w:color w:val="000000" w:themeColor="text1"/>
-          <w:sz w:val="28"/>
-          <w:szCs w:val="28"/>
-        </w:rPr>
-        <w:t xml:space="preserve"> &gt;</w:t>
+        <w:t>ON &lt;alias.column&gt; = &lt;alias.column&gt;</w:t>
+      </w:r>
+    </w:p>
+    <w:p>
+      <w:pPr>
+        <w:rPr>
+          <w:color w:val="000000" w:themeColor="text1"/>
+          <w:sz w:val="28"/>
+          <w:szCs w:val="28"/>
+        </w:rPr>
+      </w:pPr>
+      <w:r>
+        <w:rPr>
+          <w:color w:val="000000" w:themeColor="text1"/>
+          <w:sz w:val="28"/>
+          <w:szCs w:val="28"/>
+        </w:rPr>
+        <w:t>JOIN &lt; alias.column &gt; c</w:t>
+      </w:r>
+    </w:p>
+    <w:p>
+      <w:pPr>
+        <w:rPr>
+          <w:color w:val="000000" w:themeColor="text1"/>
+          <w:sz w:val="28"/>
+          <w:szCs w:val="28"/>
+        </w:rPr>
+      </w:pPr>
+      <w:r>
+        <w:rPr>
+          <w:color w:val="000000" w:themeColor="text1"/>
+          <w:sz w:val="28"/>
+          <w:szCs w:val="28"/>
+        </w:rPr>
+        <w:t>ON b.&lt; alias.column &gt; = c.&lt; alias.column &gt;</w:t>
       </w:r>
     </w:p>
     <w:p>
@@ -1036,45 +458,315 @@
           <w:szCs w:val="28"/>
         </w:rPr>
         <w:lastRenderedPageBreak/>
-        <w:t xml:space="preserve">WHERE c.&lt; </w:t>
-      </w:r>
-      <w:proofErr w:type="spellStart"/>
-      <w:r>
-        <w:rPr>
-          <w:color w:val="000000" w:themeColor="text1"/>
-          <w:sz w:val="28"/>
-          <w:szCs w:val="28"/>
-        </w:rPr>
-        <w:t>alias.column</w:t>
-      </w:r>
-      <w:proofErr w:type="spellEnd"/>
-      <w:r>
-        <w:rPr>
-          <w:color w:val="000000" w:themeColor="text1"/>
-          <w:sz w:val="28"/>
-          <w:szCs w:val="28"/>
-        </w:rPr>
-        <w:t xml:space="preserve"> &gt; = '&lt;value&gt;</w:t>
-      </w:r>
-      <w:proofErr w:type="gramStart"/>
-      <w:r>
-        <w:rPr>
-          <w:color w:val="000000" w:themeColor="text1"/>
-          <w:sz w:val="28"/>
-          <w:szCs w:val="28"/>
-        </w:rPr>
-        <w:t>';</w:t>
-      </w:r>
-      <w:proofErr w:type="gramEnd"/>
-    </w:p>
-    <w:p>
-      <w:pPr>
-        <w:rPr>
-          <w:color w:val="000000" w:themeColor="text1"/>
-          <w:sz w:val="28"/>
-          <w:szCs w:val="28"/>
-        </w:rPr>
-      </w:pPr>
+        <w:t>WHERE c.&lt; alias.column &gt; = '&lt;value&gt;';</w:t>
+      </w:r>
+    </w:p>
+    <w:p>
+      <w:pPr>
+        <w:rPr>
+          <w:color w:val="000000" w:themeColor="text1"/>
+          <w:sz w:val="28"/>
+          <w:szCs w:val="28"/>
+        </w:rPr>
+      </w:pPr>
+      <w:r>
+        <w:rPr>
+          <w:color w:val="000000" w:themeColor="text1"/>
+          <w:sz w:val="28"/>
+          <w:szCs w:val="28"/>
+        </w:rPr>
+        <w:t>-- Question 1</w:t>
+      </w:r>
+    </w:p>
+    <w:p>
+      <w:pPr>
+        <w:rPr>
+          <w:color w:val="000000" w:themeColor="text1"/>
+          <w:sz w:val="28"/>
+          <w:szCs w:val="28"/>
+        </w:rPr>
+      </w:pPr>
+      <w:r>
+        <w:rPr>
+          <w:color w:val="000000" w:themeColor="text1"/>
+          <w:sz w:val="28"/>
+          <w:szCs w:val="28"/>
+        </w:rPr>
+        <w:t>SELECT * FROM hotels.hotel;</w:t>
+      </w:r>
+    </w:p>
+    <w:p>
+      <w:pPr>
+        <w:rPr>
+          <w:color w:val="000000" w:themeColor="text1"/>
+          <w:sz w:val="28"/>
+          <w:szCs w:val="28"/>
+        </w:rPr>
+      </w:pPr>
+    </w:p>
+    <w:p>
+      <w:pPr>
+        <w:rPr>
+          <w:color w:val="000000" w:themeColor="text1"/>
+          <w:sz w:val="28"/>
+          <w:szCs w:val="28"/>
+        </w:rPr>
+      </w:pPr>
+      <w:r>
+        <w:rPr>
+          <w:color w:val="000000" w:themeColor="text1"/>
+          <w:sz w:val="28"/>
+          <w:szCs w:val="28"/>
+        </w:rPr>
+        <w:t>-- Question 2</w:t>
+      </w:r>
+    </w:p>
+    <w:p>
+      <w:pPr>
+        <w:rPr>
+          <w:color w:val="000000" w:themeColor="text1"/>
+          <w:sz w:val="28"/>
+          <w:szCs w:val="28"/>
+        </w:rPr>
+      </w:pPr>
+      <w:r>
+        <w:rPr>
+          <w:color w:val="000000" w:themeColor="text1"/>
+          <w:sz w:val="28"/>
+          <w:szCs w:val="28"/>
+        </w:rPr>
+        <w:t>SELECT * FROM hotels.hotel WHERE hotel.hotelCity='New York';</w:t>
+      </w:r>
+    </w:p>
+    <w:p>
+      <w:pPr>
+        <w:rPr>
+          <w:color w:val="000000" w:themeColor="text1"/>
+          <w:sz w:val="28"/>
+          <w:szCs w:val="28"/>
+        </w:rPr>
+      </w:pPr>
+    </w:p>
+    <w:p>
+      <w:pPr>
+        <w:rPr>
+          <w:color w:val="000000" w:themeColor="text1"/>
+          <w:sz w:val="28"/>
+          <w:szCs w:val="28"/>
+        </w:rPr>
+      </w:pPr>
+      <w:r>
+        <w:rPr>
+          <w:color w:val="000000" w:themeColor="text1"/>
+          <w:sz w:val="28"/>
+          <w:szCs w:val="28"/>
+        </w:rPr>
+        <w:t>-- Question 3</w:t>
+      </w:r>
+    </w:p>
+    <w:p>
+      <w:pPr>
+        <w:rPr>
+          <w:color w:val="000000" w:themeColor="text1"/>
+          <w:sz w:val="28"/>
+          <w:szCs w:val="28"/>
+        </w:rPr>
+      </w:pPr>
+      <w:r>
+        <w:rPr>
+          <w:color w:val="000000" w:themeColor="text1"/>
+          <w:sz w:val="28"/>
+          <w:szCs w:val="28"/>
+        </w:rPr>
+        <w:t>SELECT *</w:t>
+      </w:r>
+    </w:p>
+    <w:p>
+      <w:pPr>
+        <w:rPr>
+          <w:color w:val="000000" w:themeColor="text1"/>
+          <w:sz w:val="28"/>
+          <w:szCs w:val="28"/>
+        </w:rPr>
+      </w:pPr>
+      <w:r>
+        <w:rPr>
+          <w:color w:val="000000" w:themeColor="text1"/>
+          <w:sz w:val="28"/>
+          <w:szCs w:val="28"/>
+        </w:rPr>
+        <w:t>FROM hotels.hotel</w:t>
+      </w:r>
+    </w:p>
+    <w:p>
+      <w:pPr>
+        <w:rPr>
+          <w:color w:val="000000" w:themeColor="text1"/>
+          <w:sz w:val="28"/>
+          <w:szCs w:val="28"/>
+        </w:rPr>
+      </w:pPr>
+      <w:r>
+        <w:rPr>
+          <w:color w:val="000000" w:themeColor="text1"/>
+          <w:sz w:val="28"/>
+          <w:szCs w:val="28"/>
+        </w:rPr>
+        <w:t>JOIN hotels.booking</w:t>
+      </w:r>
+    </w:p>
+    <w:p>
+      <w:pPr>
+        <w:rPr>
+          <w:color w:val="000000" w:themeColor="text1"/>
+          <w:sz w:val="28"/>
+          <w:szCs w:val="28"/>
+        </w:rPr>
+      </w:pPr>
+      <w:r>
+        <w:rPr>
+          <w:color w:val="000000" w:themeColor="text1"/>
+          <w:sz w:val="28"/>
+          <w:szCs w:val="28"/>
+        </w:rPr>
+        <w:t>ON hotel.hotelNo = booking.hotelNo</w:t>
+      </w:r>
+    </w:p>
+    <w:p>
+      <w:pPr>
+        <w:rPr>
+          <w:color w:val="000000" w:themeColor="text1"/>
+          <w:sz w:val="28"/>
+          <w:szCs w:val="28"/>
+        </w:rPr>
+      </w:pPr>
+      <w:r>
+        <w:rPr>
+          <w:color w:val="000000" w:themeColor="text1"/>
+          <w:sz w:val="28"/>
+          <w:szCs w:val="28"/>
+        </w:rPr>
+        <w:t>JOIN hotels.guest</w:t>
+      </w:r>
+    </w:p>
+    <w:p>
+      <w:pPr>
+        <w:rPr>
+          <w:color w:val="000000" w:themeColor="text1"/>
+          <w:sz w:val="28"/>
+          <w:szCs w:val="28"/>
+        </w:rPr>
+      </w:pPr>
+      <w:r>
+        <w:rPr>
+          <w:color w:val="000000" w:themeColor="text1"/>
+          <w:sz w:val="28"/>
+          <w:szCs w:val="28"/>
+        </w:rPr>
+        <w:t>ON booking.guestNo = guest.guestNo</w:t>
+      </w:r>
+    </w:p>
+    <w:p>
+      <w:pPr>
+        <w:rPr>
+          <w:color w:val="000000" w:themeColor="text1"/>
+          <w:sz w:val="28"/>
+          <w:szCs w:val="28"/>
+        </w:rPr>
+      </w:pPr>
+      <w:r>
+        <w:rPr>
+          <w:color w:val="000000" w:themeColor="text1"/>
+          <w:sz w:val="28"/>
+          <w:szCs w:val="28"/>
+        </w:rPr>
+        <w:t>WHERE hotel.hotelCity = 'New York'</w:t>
+      </w:r>
+    </w:p>
+    <w:p>
+      <w:pPr>
+        <w:rPr>
+          <w:color w:val="000000" w:themeColor="text1"/>
+          <w:sz w:val="28"/>
+          <w:szCs w:val="28"/>
+        </w:rPr>
+      </w:pPr>
+      <w:r>
+        <w:rPr>
+          <w:color w:val="000000" w:themeColor="text1"/>
+          <w:sz w:val="28"/>
+          <w:szCs w:val="28"/>
+        </w:rPr>
+        <w:t>ORDER BY lastname DESC;</w:t>
+      </w:r>
+    </w:p>
+    <w:p>
+      <w:pPr>
+        <w:rPr>
+          <w:color w:val="000000" w:themeColor="text1"/>
+          <w:sz w:val="28"/>
+          <w:szCs w:val="28"/>
+        </w:rPr>
+      </w:pPr>
+    </w:p>
+    <w:p>
+      <w:pPr>
+        <w:rPr>
+          <w:color w:val="000000" w:themeColor="text1"/>
+          <w:sz w:val="28"/>
+          <w:szCs w:val="28"/>
+        </w:rPr>
+      </w:pPr>
+      <w:r>
+        <w:drawing>
+          <wp:inline distT="0" distB="0" distL="0" distR="0" wp14:anchorId="26996388" wp14:editId="7FA45DB6">
+            <wp:extent cx="6483927" cy="266700"/>
+            <wp:effectExtent l="0" t="0" r="0" b="0"/>
+            <wp:docPr id="833856181" name="Picture 1"/>
+            <wp:cNvGraphicFramePr>
+              <a:graphicFrameLocks xmlns:a="http://schemas.openxmlformats.org/drawingml/2006/main" noChangeAspect="1"/>
+            </wp:cNvGraphicFramePr>
+            <a:graphic xmlns:a="http://schemas.openxmlformats.org/drawingml/2006/main">
+              <a:graphicData uri="http://schemas.openxmlformats.org/drawingml/2006/picture">
+                <pic:pic xmlns:pic="http://schemas.openxmlformats.org/drawingml/2006/picture">
+                  <pic:nvPicPr>
+                    <pic:cNvPr id="0" name="Picture 1"/>
+                    <pic:cNvPicPr>
+                      <a:picLocks noChangeAspect="1" noChangeArrowheads="1"/>
+                    </pic:cNvPicPr>
+                  </pic:nvPicPr>
+                  <pic:blipFill>
+                    <a:blip r:embed="rId5">
+                      <a:extLst>
+                        <a:ext uri="{28A0092B-C50C-407E-A947-70E740481C1C}">
+                          <a14:useLocalDpi xmlns:a14="http://schemas.microsoft.com/office/drawing/2010/main" val="0"/>
+                        </a:ext>
+                      </a:extLst>
+                    </a:blip>
+                    <a:srcRect/>
+                    <a:stretch>
+                      <a:fillRect/>
+                    </a:stretch>
+                  </pic:blipFill>
+                  <pic:spPr bwMode="auto">
+                    <a:xfrm>
+                      <a:off x="0" y="0"/>
+                      <a:ext cx="6528497" cy="268533"/>
+                    </a:xfrm>
+                    <a:prstGeom prst="rect">
+                      <a:avLst/>
+                    </a:prstGeom>
+                    <a:noFill/>
+                    <a:ln>
+                      <a:noFill/>
+                    </a:ln>
+                  </pic:spPr>
+                </pic:pic>
+              </a:graphicData>
+            </a:graphic>
+          </wp:inline>
+        </w:drawing>
+      </w:r>
     </w:p>
     <w:p>
       <w:pPr>
@@ -1111,7 +803,58 @@
           <w:sz w:val="28"/>
           <w:szCs w:val="28"/>
         </w:rPr>
-        <w:t>Write appropriate SQL DDL statements for declaring the LIBRARY relational database schema of Figure 6.6. Specify the keys and referential triggered actions.</w:t>
+        <w:t xml:space="preserve">Write appropriate SQL DDL statements for declaring the LIBRARY relational database schema of Figure 6.6. </w:t>
+      </w:r>
+      <w:r>
+        <w:rPr>
+          <w:color w:val="000000" w:themeColor="text1"/>
+          <w:sz w:val="28"/>
+          <w:szCs w:val="28"/>
+        </w:rPr>
+        <w:lastRenderedPageBreak/>
+        <w:drawing>
+          <wp:inline distT="0" distB="0" distL="0" distR="0" wp14:anchorId="56CE4643" wp14:editId="03B46254">
+            <wp:extent cx="5896798" cy="4953691"/>
+            <wp:effectExtent l="0" t="0" r="8890" b="0"/>
+            <wp:docPr id="1475304567" name="Picture 1" descr="A diagram of a library&#10;&#10;Description automatically generated"/>
+            <wp:cNvGraphicFramePr>
+              <a:graphicFrameLocks xmlns:a="http://schemas.openxmlformats.org/drawingml/2006/main" noChangeAspect="1"/>
+            </wp:cNvGraphicFramePr>
+            <a:graphic xmlns:a="http://schemas.openxmlformats.org/drawingml/2006/main">
+              <a:graphicData uri="http://schemas.openxmlformats.org/drawingml/2006/picture">
+                <pic:pic xmlns:pic="http://schemas.openxmlformats.org/drawingml/2006/picture">
+                  <pic:nvPicPr>
+                    <pic:cNvPr id="1475304567" name="Picture 1" descr="A diagram of a library&#10;&#10;Description automatically generated"/>
+                    <pic:cNvPicPr/>
+                  </pic:nvPicPr>
+                  <pic:blipFill>
+                    <a:blip r:embed="rId6"/>
+                    <a:stretch>
+                      <a:fillRect/>
+                    </a:stretch>
+                  </pic:blipFill>
+                  <pic:spPr>
+                    <a:xfrm>
+                      <a:off x="0" y="0"/>
+                      <a:ext cx="5896798" cy="4953691"/>
+                    </a:xfrm>
+                    <a:prstGeom prst="rect">
+                      <a:avLst/>
+                    </a:prstGeom>
+                  </pic:spPr>
+                </pic:pic>
+              </a:graphicData>
+            </a:graphic>
+          </wp:inline>
+        </w:drawing>
+      </w:r>
+      <w:r>
+        <w:rPr>
+          <w:color w:val="000000" w:themeColor="text1"/>
+          <w:sz w:val="28"/>
+          <w:szCs w:val="28"/>
+        </w:rPr>
+        <w:t>Specify the keys and referential triggered actions.</w:t>
       </w:r>
     </w:p>
     <w:p>
@@ -1230,43 +973,8 @@
           <w:sz w:val="28"/>
           <w:szCs w:val="28"/>
         </w:rPr>
-        <w:t xml:space="preserve">Retrieve the names of all employees in department 5 who </w:t>
-      </w:r>
-      <w:proofErr w:type="gramStart"/>
-      <w:r>
-        <w:rPr>
-          <w:color w:val="000000" w:themeColor="text1"/>
-          <w:sz w:val="28"/>
-          <w:szCs w:val="28"/>
-        </w:rPr>
-        <w:t>earns</w:t>
-      </w:r>
-      <w:proofErr w:type="gramEnd"/>
-      <w:r>
-        <w:rPr>
-          <w:color w:val="000000" w:themeColor="text1"/>
-          <w:sz w:val="28"/>
-          <w:szCs w:val="28"/>
-        </w:rPr>
-        <w:t xml:space="preserve"> more than 3000 and works on </w:t>
-      </w:r>
-      <w:proofErr w:type="spellStart"/>
-      <w:r>
-        <w:rPr>
-          <w:color w:val="000000" w:themeColor="text1"/>
-          <w:sz w:val="28"/>
-          <w:szCs w:val="28"/>
-        </w:rPr>
-        <w:t>ProductZ</w:t>
-      </w:r>
-      <w:proofErr w:type="spellEnd"/>
-      <w:r>
-        <w:rPr>
-          <w:color w:val="000000" w:themeColor="text1"/>
-          <w:sz w:val="28"/>
-          <w:szCs w:val="28"/>
-        </w:rPr>
-        <w:t xml:space="preserve"> project.</w:t>
+        <w:lastRenderedPageBreak/>
+        <w:t>Retrieve the names of all employees in department 5 who earns more than 3000 and works on ProductZ project.</w:t>
       </w:r>
     </w:p>
     <w:p>
@@ -1288,25 +996,7 @@
           <w:sz w:val="28"/>
           <w:szCs w:val="28"/>
         </w:rPr>
-        <w:t xml:space="preserve">List the names of all employees who are from Houston, Texas and </w:t>
-      </w:r>
-      <w:proofErr w:type="gramStart"/>
-      <w:r>
-        <w:rPr>
-          <w:color w:val="000000" w:themeColor="text1"/>
-          <w:sz w:val="28"/>
-          <w:szCs w:val="28"/>
-        </w:rPr>
-        <w:t>works</w:t>
-      </w:r>
-      <w:proofErr w:type="gramEnd"/>
-      <w:r>
-        <w:rPr>
-          <w:color w:val="000000" w:themeColor="text1"/>
-          <w:sz w:val="28"/>
-          <w:szCs w:val="28"/>
-        </w:rPr>
-        <w:t xml:space="preserve"> under manager 333445555.</w:t>
+        <w:t>List the names of all employees who are from Houston, Texas and works under manager 333445555.</w:t>
       </w:r>
     </w:p>
     <w:p>
@@ -1328,25 +1018,7 @@
           <w:sz w:val="28"/>
           <w:szCs w:val="28"/>
         </w:rPr>
-        <w:t xml:space="preserve">Find the names of all employees who are working </w:t>
-      </w:r>
-      <w:proofErr w:type="gramStart"/>
-      <w:r>
-        <w:rPr>
-          <w:color w:val="000000" w:themeColor="text1"/>
-          <w:sz w:val="28"/>
-          <w:szCs w:val="28"/>
-        </w:rPr>
-        <w:t>in</w:t>
-      </w:r>
-      <w:proofErr w:type="gramEnd"/>
-      <w:r>
-        <w:rPr>
-          <w:color w:val="000000" w:themeColor="text1"/>
-          <w:sz w:val="28"/>
-          <w:szCs w:val="28"/>
-        </w:rPr>
-        <w:t xml:space="preserve"> the project Computerization.</w:t>
+        <w:t>Find the names of all employees who are working in the project Computerization.</w:t>
       </w:r>
     </w:p>
     <w:p>
@@ -1449,26 +1121,7 @@
           <w:sz w:val="28"/>
           <w:szCs w:val="28"/>
         </w:rPr>
-        <w:lastRenderedPageBreak/>
-        <w:t xml:space="preserve">Retrieve the course names of all the courses that </w:t>
-      </w:r>
-      <w:proofErr w:type="gramStart"/>
-      <w:r>
-        <w:rPr>
-          <w:color w:val="000000" w:themeColor="text1"/>
-          <w:sz w:val="28"/>
-          <w:szCs w:val="28"/>
-        </w:rPr>
-        <w:t>comes</w:t>
-      </w:r>
-      <w:proofErr w:type="gramEnd"/>
-      <w:r>
-        <w:rPr>
-          <w:color w:val="000000" w:themeColor="text1"/>
-          <w:sz w:val="28"/>
-          <w:szCs w:val="28"/>
-        </w:rPr>
-        <w:t xml:space="preserve"> under the department of ‘cs’ (computer science).</w:t>
+        <w:t>Retrieve the course names of all the courses that comes under the department of ‘cs’ (computer science).</w:t>
       </w:r>
     </w:p>
     <w:p>
@@ -1626,6 +1279,7 @@
           <w:sz w:val="28"/>
           <w:szCs w:val="28"/>
         </w:rPr>
+        <w:lastRenderedPageBreak/>
         <w:t xml:space="preserve">Write SQL update statements to do the following on the database schema shown in Figure 1.2. </w:t>
       </w:r>
     </w:p>
@@ -1666,25 +1320,7 @@
           <w:sz w:val="28"/>
           <w:szCs w:val="28"/>
         </w:rPr>
-        <w:t>Insert into course (</w:t>
-      </w:r>
-      <w:proofErr w:type="spellStart"/>
-      <w:r>
-        <w:rPr>
-          <w:color w:val="000000" w:themeColor="text1"/>
-          <w:sz w:val="28"/>
-          <w:szCs w:val="28"/>
-        </w:rPr>
-        <w:t>course_name,course_number,credit_hours,department</w:t>
-      </w:r>
-      <w:proofErr w:type="spellEnd"/>
-      <w:r>
-        <w:rPr>
-          <w:color w:val="000000" w:themeColor="text1"/>
-          <w:sz w:val="28"/>
-          <w:szCs w:val="28"/>
-        </w:rPr>
-        <w:t>)</w:t>
+        <w:t>Insert into course (course_name,course_number,credit_hours,department)</w:t>
       </w:r>
     </w:p>
     <w:p>
@@ -1706,25 +1342,7 @@
           <w:sz w:val="28"/>
           <w:szCs w:val="28"/>
         </w:rPr>
-        <w:t>Insert a new section, &lt;</w:t>
-      </w:r>
-      <w:proofErr w:type="gramStart"/>
-      <w:r>
-        <w:rPr>
-          <w:color w:val="000000" w:themeColor="text1"/>
-          <w:sz w:val="28"/>
-          <w:szCs w:val="28"/>
-        </w:rPr>
-        <w:t>145, ‘</w:t>
-      </w:r>
-      <w:proofErr w:type="gramEnd"/>
-      <w:r>
-        <w:rPr>
-          <w:color w:val="000000" w:themeColor="text1"/>
-          <w:sz w:val="28"/>
-          <w:szCs w:val="28"/>
-        </w:rPr>
-        <w:t>fac4390’, ‘Fall’, ‘17’, ‘Hanif’&gt;</w:t>
+        <w:t>Insert a new section, &lt;145, ‘fac4390’, ‘Fall’, ‘17’, ‘Hanif’&gt;</w:t>
       </w:r>
     </w:p>
     <w:p>
@@ -1746,25 +1364,7 @@
           <w:sz w:val="28"/>
           <w:szCs w:val="28"/>
         </w:rPr>
-        <w:t xml:space="preserve">Insert a new student, &lt;’Robin’, 34, </w:t>
-      </w:r>
-      <w:proofErr w:type="gramStart"/>
-      <w:r>
-        <w:rPr>
-          <w:color w:val="000000" w:themeColor="text1"/>
-          <w:sz w:val="28"/>
-          <w:szCs w:val="28"/>
-        </w:rPr>
-        <w:t>2, ‘</w:t>
-      </w:r>
-      <w:proofErr w:type="gramEnd"/>
-      <w:r>
-        <w:rPr>
-          <w:color w:val="000000" w:themeColor="text1"/>
-          <w:sz w:val="28"/>
-          <w:szCs w:val="28"/>
-        </w:rPr>
-        <w:t>BUSINESS’&gt;.</w:t>
+        <w:t>Insert a new student, &lt;’Robin’, 34, 2, ‘BUSINESS’&gt;.</w:t>
       </w:r>
     </w:p>
     <w:p>

</xml_diff>

<commit_message>
Update on Week 3 Lab
</commit_message>
<xml_diff>
--- a/Week3/Labs/Annand DSE6210 Lab 3.docx
+++ b/Week3/Labs/Annand DSE6210 Lab 3.docx
@@ -718,6 +718,9 @@
         </w:rPr>
       </w:pPr>
       <w:r>
+        <w:rPr>
+          <w:noProof/>
+        </w:rPr>
         <w:drawing>
           <wp:inline distT="0" distB="0" distL="0" distR="0" wp14:anchorId="26996388" wp14:editId="7FA45DB6">
             <wp:extent cx="6483927" cy="266700"/>
@@ -803,6 +806,7 @@
           <w:sz w:val="28"/>
           <w:szCs w:val="28"/>
         </w:rPr>
+        <w:lastRenderedPageBreak/>
         <w:t xml:space="preserve">Write appropriate SQL DDL statements for declaring the LIBRARY relational database schema of Figure 6.6. </w:t>
       </w:r>
       <w:r>
@@ -811,7 +815,15 @@
           <w:sz w:val="28"/>
           <w:szCs w:val="28"/>
         </w:rPr>
-        <w:lastRenderedPageBreak/>
+        <w:t>Specify the keys and referential triggered actions.</w:t>
+      </w:r>
+      <w:r>
+        <w:rPr>
+          <w:noProof/>
+          <w:color w:val="000000" w:themeColor="text1"/>
+          <w:sz w:val="28"/>
+          <w:szCs w:val="28"/>
+        </w:rPr>
         <w:drawing>
           <wp:inline distT="0" distB="0" distL="0" distR="0" wp14:anchorId="56CE4643" wp14:editId="03B46254">
             <wp:extent cx="5896798" cy="4953691"/>
@@ -848,23 +860,6 @@
           </wp:inline>
         </w:drawing>
       </w:r>
-      <w:r>
-        <w:rPr>
-          <w:color w:val="000000" w:themeColor="text1"/>
-          <w:sz w:val="28"/>
-          <w:szCs w:val="28"/>
-        </w:rPr>
-        <w:t>Specify the keys and referential triggered actions.</w:t>
-      </w:r>
-    </w:p>
-    <w:p>
-      <w:pPr>
-        <w:rPr>
-          <w:color w:val="000000" w:themeColor="text1"/>
-          <w:sz w:val="28"/>
-          <w:szCs w:val="28"/>
-        </w:rPr>
-      </w:pPr>
     </w:p>
     <w:p>
       <w:pPr>
@@ -907,6 +902,957 @@
           <w:szCs w:val="28"/>
         </w:rPr>
       </w:pPr>
+      <w:r>
+        <w:rPr>
+          <w:color w:val="000000" w:themeColor="text1"/>
+          <w:sz w:val="28"/>
+          <w:szCs w:val="28"/>
+        </w:rPr>
+        <w:t>CREATE SCHEMA IF NOT EXISTS lib;</w:t>
+      </w:r>
+    </w:p>
+    <w:p>
+      <w:pPr>
+        <w:rPr>
+          <w:color w:val="000000" w:themeColor="text1"/>
+          <w:sz w:val="28"/>
+          <w:szCs w:val="28"/>
+        </w:rPr>
+      </w:pPr>
+    </w:p>
+    <w:p>
+      <w:pPr>
+        <w:rPr>
+          <w:color w:val="000000" w:themeColor="text1"/>
+          <w:sz w:val="28"/>
+          <w:szCs w:val="28"/>
+        </w:rPr>
+      </w:pPr>
+      <w:r>
+        <w:rPr>
+          <w:color w:val="000000" w:themeColor="text1"/>
+          <w:sz w:val="28"/>
+          <w:szCs w:val="28"/>
+        </w:rPr>
+        <w:t>CREATE TABLE IF NOT EXISTS lib.publisher (</w:t>
+      </w:r>
+    </w:p>
+    <w:p>
+      <w:pPr>
+        <w:rPr>
+          <w:color w:val="000000" w:themeColor="text1"/>
+          <w:sz w:val="28"/>
+          <w:szCs w:val="28"/>
+        </w:rPr>
+      </w:pPr>
+      <w:r>
+        <w:rPr>
+          <w:color w:val="000000" w:themeColor="text1"/>
+          <w:sz w:val="28"/>
+          <w:szCs w:val="28"/>
+        </w:rPr>
+        <w:tab/>
+        <w:t>Publisher_name VARCHAR NOT NULL,</w:t>
+      </w:r>
+    </w:p>
+    <w:p>
+      <w:pPr>
+        <w:rPr>
+          <w:color w:val="000000" w:themeColor="text1"/>
+          <w:sz w:val="28"/>
+          <w:szCs w:val="28"/>
+        </w:rPr>
+      </w:pPr>
+      <w:r>
+        <w:rPr>
+          <w:color w:val="000000" w:themeColor="text1"/>
+          <w:sz w:val="28"/>
+          <w:szCs w:val="28"/>
+        </w:rPr>
+        <w:tab/>
+        <w:t>Address VARCHAR,</w:t>
+      </w:r>
+    </w:p>
+    <w:p>
+      <w:pPr>
+        <w:rPr>
+          <w:color w:val="000000" w:themeColor="text1"/>
+          <w:sz w:val="28"/>
+          <w:szCs w:val="28"/>
+        </w:rPr>
+      </w:pPr>
+      <w:r>
+        <w:rPr>
+          <w:color w:val="000000" w:themeColor="text1"/>
+          <w:sz w:val="28"/>
+          <w:szCs w:val="28"/>
+        </w:rPr>
+        <w:lastRenderedPageBreak/>
+        <w:tab/>
+        <w:t>Phone VARCHAR,</w:t>
+      </w:r>
+    </w:p>
+    <w:p>
+      <w:pPr>
+        <w:rPr>
+          <w:color w:val="000000" w:themeColor="text1"/>
+          <w:sz w:val="28"/>
+          <w:szCs w:val="28"/>
+        </w:rPr>
+      </w:pPr>
+      <w:r>
+        <w:rPr>
+          <w:color w:val="000000" w:themeColor="text1"/>
+          <w:sz w:val="28"/>
+          <w:szCs w:val="28"/>
+        </w:rPr>
+        <w:tab/>
+        <w:t>PRIMARY KEY (Publisher_name)</w:t>
+      </w:r>
+    </w:p>
+    <w:p>
+      <w:pPr>
+        <w:rPr>
+          <w:color w:val="000000" w:themeColor="text1"/>
+          <w:sz w:val="28"/>
+          <w:szCs w:val="28"/>
+        </w:rPr>
+      </w:pPr>
+      <w:r>
+        <w:rPr>
+          <w:color w:val="000000" w:themeColor="text1"/>
+          <w:sz w:val="28"/>
+          <w:szCs w:val="28"/>
+        </w:rPr>
+        <w:t>);</w:t>
+      </w:r>
+    </w:p>
+    <w:p>
+      <w:pPr>
+        <w:rPr>
+          <w:color w:val="000000" w:themeColor="text1"/>
+          <w:sz w:val="28"/>
+          <w:szCs w:val="28"/>
+        </w:rPr>
+      </w:pPr>
+    </w:p>
+    <w:p>
+      <w:pPr>
+        <w:rPr>
+          <w:color w:val="000000" w:themeColor="text1"/>
+          <w:sz w:val="28"/>
+          <w:szCs w:val="28"/>
+        </w:rPr>
+      </w:pPr>
+      <w:r>
+        <w:rPr>
+          <w:color w:val="000000" w:themeColor="text1"/>
+          <w:sz w:val="28"/>
+          <w:szCs w:val="28"/>
+        </w:rPr>
+        <w:t>CREATE TABLE IF NOT EXISTS lib.borrower (</w:t>
+      </w:r>
+    </w:p>
+    <w:p>
+      <w:pPr>
+        <w:rPr>
+          <w:color w:val="000000" w:themeColor="text1"/>
+          <w:sz w:val="28"/>
+          <w:szCs w:val="28"/>
+        </w:rPr>
+      </w:pPr>
+      <w:r>
+        <w:rPr>
+          <w:color w:val="000000" w:themeColor="text1"/>
+          <w:sz w:val="28"/>
+          <w:szCs w:val="28"/>
+        </w:rPr>
+        <w:tab/>
+        <w:t>Card_no INT NOT NULL,</w:t>
+      </w:r>
+    </w:p>
+    <w:p>
+      <w:pPr>
+        <w:rPr>
+          <w:color w:val="000000" w:themeColor="text1"/>
+          <w:sz w:val="28"/>
+          <w:szCs w:val="28"/>
+        </w:rPr>
+      </w:pPr>
+      <w:r>
+        <w:rPr>
+          <w:color w:val="000000" w:themeColor="text1"/>
+          <w:sz w:val="28"/>
+          <w:szCs w:val="28"/>
+        </w:rPr>
+        <w:tab/>
+        <w:t>Borrower_name VARCHAR NOT NULL,</w:t>
+      </w:r>
+    </w:p>
+    <w:p>
+      <w:pPr>
+        <w:rPr>
+          <w:color w:val="000000" w:themeColor="text1"/>
+          <w:sz w:val="28"/>
+          <w:szCs w:val="28"/>
+        </w:rPr>
+      </w:pPr>
+      <w:r>
+        <w:rPr>
+          <w:color w:val="000000" w:themeColor="text1"/>
+          <w:sz w:val="28"/>
+          <w:szCs w:val="28"/>
+        </w:rPr>
+        <w:tab/>
+        <w:t>Address VARCHAR NOT NULL,</w:t>
+      </w:r>
+    </w:p>
+    <w:p>
+      <w:pPr>
+        <w:rPr>
+          <w:color w:val="000000" w:themeColor="text1"/>
+          <w:sz w:val="28"/>
+          <w:szCs w:val="28"/>
+        </w:rPr>
+      </w:pPr>
+      <w:r>
+        <w:rPr>
+          <w:color w:val="000000" w:themeColor="text1"/>
+          <w:sz w:val="28"/>
+          <w:szCs w:val="28"/>
+        </w:rPr>
+        <w:tab/>
+        <w:t>Phone VARCHAR NOT NULL,</w:t>
+      </w:r>
+    </w:p>
+    <w:p>
+      <w:pPr>
+        <w:rPr>
+          <w:color w:val="000000" w:themeColor="text1"/>
+          <w:sz w:val="28"/>
+          <w:szCs w:val="28"/>
+        </w:rPr>
+      </w:pPr>
+      <w:r>
+        <w:rPr>
+          <w:color w:val="000000" w:themeColor="text1"/>
+          <w:sz w:val="28"/>
+          <w:szCs w:val="28"/>
+        </w:rPr>
+        <w:tab/>
+        <w:t>PRIMARY KEY (Card_no)</w:t>
+      </w:r>
+    </w:p>
+    <w:p>
+      <w:pPr>
+        <w:rPr>
+          <w:color w:val="000000" w:themeColor="text1"/>
+          <w:sz w:val="28"/>
+          <w:szCs w:val="28"/>
+        </w:rPr>
+      </w:pPr>
+      <w:r>
+        <w:rPr>
+          <w:color w:val="000000" w:themeColor="text1"/>
+          <w:sz w:val="28"/>
+          <w:szCs w:val="28"/>
+        </w:rPr>
+        <w:t>);</w:t>
+      </w:r>
+    </w:p>
+    <w:p>
+      <w:pPr>
+        <w:rPr>
+          <w:color w:val="000000" w:themeColor="text1"/>
+          <w:sz w:val="28"/>
+          <w:szCs w:val="28"/>
+        </w:rPr>
+      </w:pPr>
+    </w:p>
+    <w:p>
+      <w:pPr>
+        <w:rPr>
+          <w:color w:val="000000" w:themeColor="text1"/>
+          <w:sz w:val="28"/>
+          <w:szCs w:val="28"/>
+        </w:rPr>
+      </w:pPr>
+      <w:r>
+        <w:rPr>
+          <w:color w:val="000000" w:themeColor="text1"/>
+          <w:sz w:val="28"/>
+          <w:szCs w:val="28"/>
+        </w:rPr>
+        <w:t>CREATE TABLE IF NOT EXISTS lib.library_branch (</w:t>
+      </w:r>
+    </w:p>
+    <w:p>
+      <w:pPr>
+        <w:rPr>
+          <w:color w:val="000000" w:themeColor="text1"/>
+          <w:sz w:val="28"/>
+          <w:szCs w:val="28"/>
+        </w:rPr>
+      </w:pPr>
+      <w:r>
+        <w:rPr>
+          <w:color w:val="000000" w:themeColor="text1"/>
+          <w:sz w:val="28"/>
+          <w:szCs w:val="28"/>
+        </w:rPr>
+        <w:tab/>
+        <w:t>Branch_id INT NOT NULL,</w:t>
+      </w:r>
+    </w:p>
+    <w:p>
+      <w:pPr>
+        <w:rPr>
+          <w:color w:val="000000" w:themeColor="text1"/>
+          <w:sz w:val="28"/>
+          <w:szCs w:val="28"/>
+        </w:rPr>
+      </w:pPr>
+      <w:r>
+        <w:rPr>
+          <w:color w:val="000000" w:themeColor="text1"/>
+          <w:sz w:val="28"/>
+          <w:szCs w:val="28"/>
+        </w:rPr>
+        <w:tab/>
+        <w:t>Branch_name VARCHAR,</w:t>
+      </w:r>
+    </w:p>
+    <w:p>
+      <w:pPr>
+        <w:rPr>
+          <w:color w:val="000000" w:themeColor="text1"/>
+          <w:sz w:val="28"/>
+          <w:szCs w:val="28"/>
+        </w:rPr>
+      </w:pPr>
+      <w:r>
+        <w:rPr>
+          <w:color w:val="000000" w:themeColor="text1"/>
+          <w:sz w:val="28"/>
+          <w:szCs w:val="28"/>
+        </w:rPr>
+        <w:tab/>
+        <w:t>Address VARCHAR,</w:t>
+      </w:r>
+    </w:p>
+    <w:p>
+      <w:pPr>
+        <w:rPr>
+          <w:color w:val="000000" w:themeColor="text1"/>
+          <w:sz w:val="28"/>
+          <w:szCs w:val="28"/>
+        </w:rPr>
+      </w:pPr>
+      <w:r>
+        <w:rPr>
+          <w:color w:val="000000" w:themeColor="text1"/>
+          <w:sz w:val="28"/>
+          <w:szCs w:val="28"/>
+        </w:rPr>
+        <w:tab/>
+        <w:t>PRIMARY KEY (Branch_id)</w:t>
+      </w:r>
+    </w:p>
+    <w:p>
+      <w:pPr>
+        <w:rPr>
+          <w:color w:val="000000" w:themeColor="text1"/>
+          <w:sz w:val="28"/>
+          <w:szCs w:val="28"/>
+        </w:rPr>
+      </w:pPr>
+      <w:r>
+        <w:rPr>
+          <w:color w:val="000000" w:themeColor="text1"/>
+          <w:sz w:val="28"/>
+          <w:szCs w:val="28"/>
+        </w:rPr>
+        <w:t>);</w:t>
+      </w:r>
+    </w:p>
+    <w:p>
+      <w:pPr>
+        <w:rPr>
+          <w:color w:val="000000" w:themeColor="text1"/>
+          <w:sz w:val="28"/>
+          <w:szCs w:val="28"/>
+        </w:rPr>
+      </w:pPr>
+    </w:p>
+    <w:p>
+      <w:pPr>
+        <w:rPr>
+          <w:color w:val="000000" w:themeColor="text1"/>
+          <w:sz w:val="28"/>
+          <w:szCs w:val="28"/>
+        </w:rPr>
+      </w:pPr>
+      <w:r>
+        <w:rPr>
+          <w:color w:val="000000" w:themeColor="text1"/>
+          <w:sz w:val="28"/>
+          <w:szCs w:val="28"/>
+        </w:rPr>
+        <w:t>CREATE TABLE IF NOT EXISTS lib.book (</w:t>
+      </w:r>
+    </w:p>
+    <w:p>
+      <w:pPr>
+        <w:rPr>
+          <w:color w:val="000000" w:themeColor="text1"/>
+          <w:sz w:val="28"/>
+          <w:szCs w:val="28"/>
+        </w:rPr>
+      </w:pPr>
+      <w:r>
+        <w:rPr>
+          <w:color w:val="000000" w:themeColor="text1"/>
+          <w:sz w:val="28"/>
+          <w:szCs w:val="28"/>
+        </w:rPr>
+        <w:tab/>
+        <w:t>Book_id INT NOT NULL,</w:t>
+      </w:r>
+    </w:p>
+    <w:p>
+      <w:pPr>
+        <w:rPr>
+          <w:color w:val="000000" w:themeColor="text1"/>
+          <w:sz w:val="28"/>
+          <w:szCs w:val="28"/>
+        </w:rPr>
+      </w:pPr>
+      <w:r>
+        <w:rPr>
+          <w:color w:val="000000" w:themeColor="text1"/>
+          <w:sz w:val="28"/>
+          <w:szCs w:val="28"/>
+        </w:rPr>
+        <w:tab/>
+        <w:t>Title VARCHAR,</w:t>
+      </w:r>
+    </w:p>
+    <w:p>
+      <w:pPr>
+        <w:rPr>
+          <w:color w:val="000000" w:themeColor="text1"/>
+          <w:sz w:val="28"/>
+          <w:szCs w:val="28"/>
+        </w:rPr>
+      </w:pPr>
+      <w:r>
+        <w:rPr>
+          <w:color w:val="000000" w:themeColor="text1"/>
+          <w:sz w:val="28"/>
+          <w:szCs w:val="28"/>
+        </w:rPr>
+        <w:tab/>
+        <w:t>Publisher_name VARCHAR,</w:t>
+      </w:r>
+    </w:p>
+    <w:p>
+      <w:pPr>
+        <w:rPr>
+          <w:color w:val="000000" w:themeColor="text1"/>
+          <w:sz w:val="28"/>
+          <w:szCs w:val="28"/>
+        </w:rPr>
+      </w:pPr>
+      <w:r>
+        <w:rPr>
+          <w:color w:val="000000" w:themeColor="text1"/>
+          <w:sz w:val="28"/>
+          <w:szCs w:val="28"/>
+        </w:rPr>
+        <w:tab/>
+        <w:t>PRIMARY KEY (Book_id),</w:t>
+      </w:r>
+    </w:p>
+    <w:p>
+      <w:pPr>
+        <w:rPr>
+          <w:color w:val="000000" w:themeColor="text1"/>
+          <w:sz w:val="28"/>
+          <w:szCs w:val="28"/>
+        </w:rPr>
+      </w:pPr>
+      <w:r>
+        <w:rPr>
+          <w:color w:val="000000" w:themeColor="text1"/>
+          <w:sz w:val="28"/>
+          <w:szCs w:val="28"/>
+        </w:rPr>
+        <w:lastRenderedPageBreak/>
+        <w:tab/>
+        <w:t>FOREIGN KEY (Publisher_name) REFERENCES lib.publisher(Publisher_name) ON UPDATE CASCADE</w:t>
+      </w:r>
+    </w:p>
+    <w:p>
+      <w:pPr>
+        <w:rPr>
+          <w:color w:val="000000" w:themeColor="text1"/>
+          <w:sz w:val="28"/>
+          <w:szCs w:val="28"/>
+        </w:rPr>
+      </w:pPr>
+      <w:r>
+        <w:rPr>
+          <w:color w:val="000000" w:themeColor="text1"/>
+          <w:sz w:val="28"/>
+          <w:szCs w:val="28"/>
+        </w:rPr>
+        <w:t>);</w:t>
+      </w:r>
+    </w:p>
+    <w:p>
+      <w:pPr>
+        <w:rPr>
+          <w:color w:val="000000" w:themeColor="text1"/>
+          <w:sz w:val="28"/>
+          <w:szCs w:val="28"/>
+        </w:rPr>
+      </w:pPr>
+    </w:p>
+    <w:p>
+      <w:pPr>
+        <w:rPr>
+          <w:color w:val="000000" w:themeColor="text1"/>
+          <w:sz w:val="28"/>
+          <w:szCs w:val="28"/>
+        </w:rPr>
+      </w:pPr>
+      <w:r>
+        <w:rPr>
+          <w:color w:val="000000" w:themeColor="text1"/>
+          <w:sz w:val="28"/>
+          <w:szCs w:val="28"/>
+        </w:rPr>
+        <w:t>CREATE TABLE IF NOT EXISTS lib.book_authors (</w:t>
+      </w:r>
+    </w:p>
+    <w:p>
+      <w:pPr>
+        <w:rPr>
+          <w:color w:val="000000" w:themeColor="text1"/>
+          <w:sz w:val="28"/>
+          <w:szCs w:val="28"/>
+        </w:rPr>
+      </w:pPr>
+      <w:r>
+        <w:rPr>
+          <w:color w:val="000000" w:themeColor="text1"/>
+          <w:sz w:val="28"/>
+          <w:szCs w:val="28"/>
+        </w:rPr>
+        <w:tab/>
+        <w:t>Book_id INT NOT NULL,</w:t>
+      </w:r>
+    </w:p>
+    <w:p>
+      <w:pPr>
+        <w:rPr>
+          <w:color w:val="000000" w:themeColor="text1"/>
+          <w:sz w:val="28"/>
+          <w:szCs w:val="28"/>
+        </w:rPr>
+      </w:pPr>
+      <w:r>
+        <w:rPr>
+          <w:color w:val="000000" w:themeColor="text1"/>
+          <w:sz w:val="28"/>
+          <w:szCs w:val="28"/>
+        </w:rPr>
+        <w:tab/>
+        <w:t>Author_name VARCHAR NOT NULL,</w:t>
+      </w:r>
+    </w:p>
+    <w:p>
+      <w:pPr>
+        <w:rPr>
+          <w:color w:val="000000" w:themeColor="text1"/>
+          <w:sz w:val="28"/>
+          <w:szCs w:val="28"/>
+        </w:rPr>
+      </w:pPr>
+      <w:r>
+        <w:rPr>
+          <w:color w:val="000000" w:themeColor="text1"/>
+          <w:sz w:val="28"/>
+          <w:szCs w:val="28"/>
+        </w:rPr>
+        <w:tab/>
+        <w:t>FOREIGN KEY (Book_id) REFERENCES lib.book(Book_id) ON UPDATE CASCADE</w:t>
+      </w:r>
+    </w:p>
+    <w:p>
+      <w:pPr>
+        <w:rPr>
+          <w:color w:val="000000" w:themeColor="text1"/>
+          <w:sz w:val="28"/>
+          <w:szCs w:val="28"/>
+        </w:rPr>
+      </w:pPr>
+      <w:r>
+        <w:rPr>
+          <w:color w:val="000000" w:themeColor="text1"/>
+          <w:sz w:val="28"/>
+          <w:szCs w:val="28"/>
+        </w:rPr>
+        <w:t>);</w:t>
+      </w:r>
+    </w:p>
+    <w:p>
+      <w:pPr>
+        <w:rPr>
+          <w:color w:val="000000" w:themeColor="text1"/>
+          <w:sz w:val="28"/>
+          <w:szCs w:val="28"/>
+        </w:rPr>
+      </w:pPr>
+    </w:p>
+    <w:p>
+      <w:pPr>
+        <w:rPr>
+          <w:color w:val="000000" w:themeColor="text1"/>
+          <w:sz w:val="28"/>
+          <w:szCs w:val="28"/>
+        </w:rPr>
+      </w:pPr>
+    </w:p>
+    <w:p>
+      <w:pPr>
+        <w:rPr>
+          <w:color w:val="000000" w:themeColor="text1"/>
+          <w:sz w:val="28"/>
+          <w:szCs w:val="28"/>
+        </w:rPr>
+      </w:pPr>
+      <w:r>
+        <w:rPr>
+          <w:color w:val="000000" w:themeColor="text1"/>
+          <w:sz w:val="28"/>
+          <w:szCs w:val="28"/>
+        </w:rPr>
+        <w:t>CREATE TABLE IF NOT EXISTS lib.book_copies (</w:t>
+      </w:r>
+    </w:p>
+    <w:p>
+      <w:pPr>
+        <w:rPr>
+          <w:color w:val="000000" w:themeColor="text1"/>
+          <w:sz w:val="28"/>
+          <w:szCs w:val="28"/>
+        </w:rPr>
+      </w:pPr>
+      <w:r>
+        <w:rPr>
+          <w:color w:val="000000" w:themeColor="text1"/>
+          <w:sz w:val="28"/>
+          <w:szCs w:val="28"/>
+        </w:rPr>
+        <w:tab/>
+        <w:t>Book_id INT NOT NULL,</w:t>
+      </w:r>
+    </w:p>
+    <w:p>
+      <w:pPr>
+        <w:rPr>
+          <w:color w:val="000000" w:themeColor="text1"/>
+          <w:sz w:val="28"/>
+          <w:szCs w:val="28"/>
+        </w:rPr>
+      </w:pPr>
+      <w:r>
+        <w:rPr>
+          <w:color w:val="000000" w:themeColor="text1"/>
+          <w:sz w:val="28"/>
+          <w:szCs w:val="28"/>
+        </w:rPr>
+        <w:tab/>
+        <w:t>Branch_id INT NOT NULL,</w:t>
+      </w:r>
+    </w:p>
+    <w:p>
+      <w:pPr>
+        <w:rPr>
+          <w:color w:val="000000" w:themeColor="text1"/>
+          <w:sz w:val="28"/>
+          <w:szCs w:val="28"/>
+        </w:rPr>
+      </w:pPr>
+      <w:r>
+        <w:rPr>
+          <w:color w:val="000000" w:themeColor="text1"/>
+          <w:sz w:val="28"/>
+          <w:szCs w:val="28"/>
+        </w:rPr>
+        <w:tab/>
+        <w:t>No_of_copies INT,</w:t>
+      </w:r>
+    </w:p>
+    <w:p>
+      <w:pPr>
+        <w:rPr>
+          <w:color w:val="000000" w:themeColor="text1"/>
+          <w:sz w:val="28"/>
+          <w:szCs w:val="28"/>
+        </w:rPr>
+      </w:pPr>
+      <w:r>
+        <w:rPr>
+          <w:color w:val="000000" w:themeColor="text1"/>
+          <w:sz w:val="28"/>
+          <w:szCs w:val="28"/>
+        </w:rPr>
+        <w:tab/>
+        <w:t>PRIMARY KEY (Book_id, Branch_id),</w:t>
+      </w:r>
+    </w:p>
+    <w:p>
+      <w:pPr>
+        <w:rPr>
+          <w:color w:val="000000" w:themeColor="text1"/>
+          <w:sz w:val="28"/>
+          <w:szCs w:val="28"/>
+        </w:rPr>
+      </w:pPr>
+      <w:r>
+        <w:rPr>
+          <w:color w:val="000000" w:themeColor="text1"/>
+          <w:sz w:val="28"/>
+          <w:szCs w:val="28"/>
+        </w:rPr>
+        <w:tab/>
+        <w:t>FOREIGN KEY (Book_id) REFERENCES lib.book(Book_id) ON UPDATE CASCADE,</w:t>
+      </w:r>
+    </w:p>
+    <w:p>
+      <w:pPr>
+        <w:rPr>
+          <w:color w:val="000000" w:themeColor="text1"/>
+          <w:sz w:val="28"/>
+          <w:szCs w:val="28"/>
+        </w:rPr>
+      </w:pPr>
+      <w:r>
+        <w:rPr>
+          <w:color w:val="000000" w:themeColor="text1"/>
+          <w:sz w:val="28"/>
+          <w:szCs w:val="28"/>
+        </w:rPr>
+        <w:tab/>
+        <w:t>FOREIGN KEY (Branch_id) REFERENCES lib.library_branch(Branch_id) ON UPDATE CASCADE</w:t>
+      </w:r>
+    </w:p>
+    <w:p>
+      <w:pPr>
+        <w:rPr>
+          <w:color w:val="000000" w:themeColor="text1"/>
+          <w:sz w:val="28"/>
+          <w:szCs w:val="28"/>
+        </w:rPr>
+      </w:pPr>
+      <w:r>
+        <w:rPr>
+          <w:color w:val="000000" w:themeColor="text1"/>
+          <w:sz w:val="28"/>
+          <w:szCs w:val="28"/>
+        </w:rPr>
+        <w:t>);</w:t>
+      </w:r>
+    </w:p>
+    <w:p>
+      <w:pPr>
+        <w:rPr>
+          <w:color w:val="000000" w:themeColor="text1"/>
+          <w:sz w:val="28"/>
+          <w:szCs w:val="28"/>
+        </w:rPr>
+      </w:pPr>
+    </w:p>
+    <w:p>
+      <w:pPr>
+        <w:rPr>
+          <w:color w:val="000000" w:themeColor="text1"/>
+          <w:sz w:val="28"/>
+          <w:szCs w:val="28"/>
+        </w:rPr>
+      </w:pPr>
+      <w:r>
+        <w:rPr>
+          <w:color w:val="000000" w:themeColor="text1"/>
+          <w:sz w:val="28"/>
+          <w:szCs w:val="28"/>
+        </w:rPr>
+        <w:t>CREATE TABLE IF NOT EXISTS lib.book_loans (</w:t>
+      </w:r>
+    </w:p>
+    <w:p>
+      <w:pPr>
+        <w:rPr>
+          <w:color w:val="000000" w:themeColor="text1"/>
+          <w:sz w:val="28"/>
+          <w:szCs w:val="28"/>
+        </w:rPr>
+      </w:pPr>
+      <w:r>
+        <w:rPr>
+          <w:color w:val="000000" w:themeColor="text1"/>
+          <w:sz w:val="28"/>
+          <w:szCs w:val="28"/>
+        </w:rPr>
+        <w:tab/>
+        <w:t>Book_id INT NOT NULL,</w:t>
+      </w:r>
+    </w:p>
+    <w:p>
+      <w:pPr>
+        <w:rPr>
+          <w:color w:val="000000" w:themeColor="text1"/>
+          <w:sz w:val="28"/>
+          <w:szCs w:val="28"/>
+        </w:rPr>
+      </w:pPr>
+      <w:r>
+        <w:rPr>
+          <w:color w:val="000000" w:themeColor="text1"/>
+          <w:sz w:val="28"/>
+          <w:szCs w:val="28"/>
+        </w:rPr>
+        <w:tab/>
+        <w:t>Branch_id INT NOT NULL,</w:t>
+      </w:r>
+    </w:p>
+    <w:p>
+      <w:pPr>
+        <w:rPr>
+          <w:color w:val="000000" w:themeColor="text1"/>
+          <w:sz w:val="28"/>
+          <w:szCs w:val="28"/>
+        </w:rPr>
+      </w:pPr>
+      <w:r>
+        <w:rPr>
+          <w:color w:val="000000" w:themeColor="text1"/>
+          <w:sz w:val="28"/>
+          <w:szCs w:val="28"/>
+        </w:rPr>
+        <w:lastRenderedPageBreak/>
+        <w:tab/>
+        <w:t>Card_no INT NOT NULL,</w:t>
+      </w:r>
+    </w:p>
+    <w:p>
+      <w:pPr>
+        <w:rPr>
+          <w:color w:val="000000" w:themeColor="text1"/>
+          <w:sz w:val="28"/>
+          <w:szCs w:val="28"/>
+        </w:rPr>
+      </w:pPr>
+      <w:r>
+        <w:rPr>
+          <w:color w:val="000000" w:themeColor="text1"/>
+          <w:sz w:val="28"/>
+          <w:szCs w:val="28"/>
+        </w:rPr>
+        <w:tab/>
+        <w:t>Date_out DATE NOT NULL,</w:t>
+      </w:r>
+    </w:p>
+    <w:p>
+      <w:pPr>
+        <w:rPr>
+          <w:color w:val="000000" w:themeColor="text1"/>
+          <w:sz w:val="28"/>
+          <w:szCs w:val="28"/>
+        </w:rPr>
+      </w:pPr>
+      <w:r>
+        <w:rPr>
+          <w:color w:val="000000" w:themeColor="text1"/>
+          <w:sz w:val="28"/>
+          <w:szCs w:val="28"/>
+        </w:rPr>
+        <w:tab/>
+        <w:t>Due_date DATE NOT NULL,</w:t>
+      </w:r>
+    </w:p>
+    <w:p>
+      <w:pPr>
+        <w:rPr>
+          <w:color w:val="000000" w:themeColor="text1"/>
+          <w:sz w:val="28"/>
+          <w:szCs w:val="28"/>
+        </w:rPr>
+      </w:pPr>
+      <w:r>
+        <w:rPr>
+          <w:color w:val="000000" w:themeColor="text1"/>
+          <w:sz w:val="28"/>
+          <w:szCs w:val="28"/>
+        </w:rPr>
+        <w:tab/>
+        <w:t>FOREIGN KEY (Book_id) REFERENCES lib.book(Book_id) ON UPDATE CASCADE,</w:t>
+      </w:r>
+    </w:p>
+    <w:p>
+      <w:pPr>
+        <w:rPr>
+          <w:color w:val="000000" w:themeColor="text1"/>
+          <w:sz w:val="28"/>
+          <w:szCs w:val="28"/>
+        </w:rPr>
+      </w:pPr>
+      <w:r>
+        <w:rPr>
+          <w:color w:val="000000" w:themeColor="text1"/>
+          <w:sz w:val="28"/>
+          <w:szCs w:val="28"/>
+        </w:rPr>
+        <w:tab/>
+        <w:t>FOREIGN KEY (Branch_id) REFERENCES lib.library_branch(Branch_id) ON UPDATE CASCADE,</w:t>
+      </w:r>
+    </w:p>
+    <w:p>
+      <w:pPr>
+        <w:rPr>
+          <w:color w:val="000000" w:themeColor="text1"/>
+          <w:sz w:val="28"/>
+          <w:szCs w:val="28"/>
+        </w:rPr>
+      </w:pPr>
+      <w:r>
+        <w:rPr>
+          <w:color w:val="000000" w:themeColor="text1"/>
+          <w:sz w:val="28"/>
+          <w:szCs w:val="28"/>
+        </w:rPr>
+        <w:tab/>
+        <w:t>FOREIGN KEY (Card_no) REFERENCES lib.borrower(Card_no)</w:t>
+      </w:r>
+    </w:p>
+    <w:p>
+      <w:pPr>
+        <w:rPr>
+          <w:color w:val="000000" w:themeColor="text1"/>
+          <w:sz w:val="28"/>
+          <w:szCs w:val="28"/>
+        </w:rPr>
+      </w:pPr>
+      <w:r>
+        <w:rPr>
+          <w:color w:val="000000" w:themeColor="text1"/>
+          <w:sz w:val="28"/>
+          <w:szCs w:val="28"/>
+        </w:rPr>
+        <w:t>);</w:t>
+      </w:r>
     </w:p>
     <w:p>
       <w:pPr>
@@ -952,6 +1898,109 @@
           <w:szCs w:val="28"/>
         </w:rPr>
         <w:t xml:space="preserve"> You will need to create the INSERT statements to match the data in figure 5.5 (page 191 &amp; 192)</w:t>
+      </w:r>
+    </w:p>
+    <w:p>
+      <w:pPr>
+        <w:rPr>
+          <w:color w:val="000000" w:themeColor="text1"/>
+          <w:sz w:val="28"/>
+          <w:szCs w:val="28"/>
+        </w:rPr>
+      </w:pPr>
+      <w:r>
+        <w:rPr>
+          <w:color w:val="000000" w:themeColor="text1"/>
+          <w:sz w:val="28"/>
+          <w:szCs w:val="28"/>
+        </w:rPr>
+        <w:drawing>
+          <wp:inline distT="0" distB="0" distL="0" distR="0" wp14:anchorId="1B20E2FA" wp14:editId="31FE3F0C">
+            <wp:extent cx="5943600" cy="3185160"/>
+            <wp:effectExtent l="0" t="0" r="0" b="0"/>
+            <wp:docPr id="800032001" name="Picture 1" descr="A screenshot of a computer&#10;&#10;Description automatically generated"/>
+            <wp:cNvGraphicFramePr>
+              <a:graphicFrameLocks xmlns:a="http://schemas.openxmlformats.org/drawingml/2006/main" noChangeAspect="1"/>
+            </wp:cNvGraphicFramePr>
+            <a:graphic xmlns:a="http://schemas.openxmlformats.org/drawingml/2006/main">
+              <a:graphicData uri="http://schemas.openxmlformats.org/drawingml/2006/picture">
+                <pic:pic xmlns:pic="http://schemas.openxmlformats.org/drawingml/2006/picture">
+                  <pic:nvPicPr>
+                    <pic:cNvPr id="800032001" name="Picture 1" descr="A screenshot of a computer&#10;&#10;Description automatically generated"/>
+                    <pic:cNvPicPr/>
+                  </pic:nvPicPr>
+                  <pic:blipFill>
+                    <a:blip r:embed="rId7"/>
+                    <a:stretch>
+                      <a:fillRect/>
+                    </a:stretch>
+                  </pic:blipFill>
+                  <pic:spPr>
+                    <a:xfrm>
+                      <a:off x="0" y="0"/>
+                      <a:ext cx="5943600" cy="3185160"/>
+                    </a:xfrm>
+                    <a:prstGeom prst="rect">
+                      <a:avLst/>
+                    </a:prstGeom>
+                  </pic:spPr>
+                </pic:pic>
+              </a:graphicData>
+            </a:graphic>
+          </wp:inline>
+        </w:drawing>
+      </w:r>
+    </w:p>
+    <w:p>
+      <w:pPr>
+        <w:rPr>
+          <w:color w:val="000000" w:themeColor="text1"/>
+          <w:sz w:val="28"/>
+          <w:szCs w:val="28"/>
+        </w:rPr>
+      </w:pPr>
+      <w:r>
+        <w:rPr>
+          <w:color w:val="000000" w:themeColor="text1"/>
+          <w:sz w:val="28"/>
+          <w:szCs w:val="28"/>
+        </w:rPr>
+        <w:lastRenderedPageBreak/>
+        <w:drawing>
+          <wp:inline distT="0" distB="0" distL="0" distR="0" wp14:anchorId="1D3265D6" wp14:editId="2102834C">
+            <wp:extent cx="5943600" cy="7382510"/>
+            <wp:effectExtent l="0" t="0" r="0" b="8890"/>
+            <wp:docPr id="749424847" name="Picture 1" descr="A close-up of a document&#10;&#10;Description automatically generated"/>
+            <wp:cNvGraphicFramePr>
+              <a:graphicFrameLocks xmlns:a="http://schemas.openxmlformats.org/drawingml/2006/main" noChangeAspect="1"/>
+            </wp:cNvGraphicFramePr>
+            <a:graphic xmlns:a="http://schemas.openxmlformats.org/drawingml/2006/main">
+              <a:graphicData uri="http://schemas.openxmlformats.org/drawingml/2006/picture">
+                <pic:pic xmlns:pic="http://schemas.openxmlformats.org/drawingml/2006/picture">
+                  <pic:nvPicPr>
+                    <pic:cNvPr id="749424847" name="Picture 1" descr="A close-up of a document&#10;&#10;Description automatically generated"/>
+                    <pic:cNvPicPr/>
+                  </pic:nvPicPr>
+                  <pic:blipFill>
+                    <a:blip r:embed="rId8"/>
+                    <a:stretch>
+                      <a:fillRect/>
+                    </a:stretch>
+                  </pic:blipFill>
+                  <pic:spPr>
+                    <a:xfrm>
+                      <a:off x="0" y="0"/>
+                      <a:ext cx="5943600" cy="7382510"/>
+                    </a:xfrm>
+                    <a:prstGeom prst="rect">
+                      <a:avLst/>
+                    </a:prstGeom>
+                  </pic:spPr>
+                </pic:pic>
+              </a:graphicData>
+            </a:graphic>
+          </wp:inline>
+        </w:drawing>
       </w:r>
     </w:p>
     <w:p>
@@ -973,7 +2022,6 @@
           <w:sz w:val="28"/>
           <w:szCs w:val="28"/>
         </w:rPr>
-        <w:lastRenderedPageBreak/>
         <w:t>Retrieve the names of all employees in department 5 who earns more than 3000 and works on ProductZ project.</w:t>
       </w:r>
     </w:p>
@@ -996,6 +2044,7 @@
           <w:sz w:val="28"/>
           <w:szCs w:val="28"/>
         </w:rPr>
+        <w:lastRenderedPageBreak/>
         <w:t>List the names of all employees who are from Houston, Texas and works under manager 333445555.</w:t>
       </w:r>
     </w:p>

</xml_diff>

<commit_message>
Update Lab 3 6.12
Wrote DDL for question 6.12
</commit_message>
<xml_diff>
--- a/Week3/Labs/Annand DSE6210 Lab 3.docx
+++ b/Week3/Labs/Annand DSE6210 Lab 3.docx
@@ -1910,6 +1910,7 @@
       </w:pPr>
       <w:r>
         <w:rPr>
+          <w:noProof/>
           <w:color w:val="000000" w:themeColor="text1"/>
           <w:sz w:val="28"/>
           <w:szCs w:val="28"/>
@@ -1961,6 +1962,7 @@
       </w:pPr>
       <w:r>
         <w:rPr>
+          <w:noProof/>
           <w:color w:val="000000" w:themeColor="text1"/>
           <w:sz w:val="28"/>
           <w:szCs w:val="28"/>
@@ -2153,6 +2155,58 @@
     </w:p>
     <w:p>
       <w:pPr>
+        <w:rPr>
+          <w:color w:val="000000" w:themeColor="text1"/>
+          <w:sz w:val="28"/>
+          <w:szCs w:val="28"/>
+        </w:rPr>
+      </w:pPr>
+      <w:r>
+        <w:rPr>
+          <w:color w:val="000000" w:themeColor="text1"/>
+          <w:sz w:val="28"/>
+          <w:szCs w:val="28"/>
+        </w:rPr>
+        <w:lastRenderedPageBreak/>
+        <w:drawing>
+          <wp:inline distT="0" distB="0" distL="0" distR="0" wp14:anchorId="79885845" wp14:editId="187D4C5D">
+            <wp:extent cx="5943600" cy="7550785"/>
+            <wp:effectExtent l="0" t="0" r="0" b="0"/>
+            <wp:docPr id="599474087" name="Picture 1" descr="A close-up of a document&#10;&#10;Description automatically generated"/>
+            <wp:cNvGraphicFramePr>
+              <a:graphicFrameLocks xmlns:a="http://schemas.openxmlformats.org/drawingml/2006/main" noChangeAspect="1"/>
+            </wp:cNvGraphicFramePr>
+            <a:graphic xmlns:a="http://schemas.openxmlformats.org/drawingml/2006/main">
+              <a:graphicData uri="http://schemas.openxmlformats.org/drawingml/2006/picture">
+                <pic:pic xmlns:pic="http://schemas.openxmlformats.org/drawingml/2006/picture">
+                  <pic:nvPicPr>
+                    <pic:cNvPr id="599474087" name="Picture 1" descr="A close-up of a document&#10;&#10;Description automatically generated"/>
+                    <pic:cNvPicPr/>
+                  </pic:nvPicPr>
+                  <pic:blipFill>
+                    <a:blip r:embed="rId9"/>
+                    <a:stretch>
+                      <a:fillRect/>
+                    </a:stretch>
+                  </pic:blipFill>
+                  <pic:spPr>
+                    <a:xfrm>
+                      <a:off x="0" y="0"/>
+                      <a:ext cx="5943600" cy="7550785"/>
+                    </a:xfrm>
+                    <a:prstGeom prst="rect">
+                      <a:avLst/>
+                    </a:prstGeom>
+                  </pic:spPr>
+                </pic:pic>
+              </a:graphicData>
+            </a:graphic>
+          </wp:inline>
+        </w:drawing>
+      </w:r>
+    </w:p>
+    <w:p>
+      <w:pPr>
         <w:pStyle w:val="ListParagraph"/>
         <w:numPr>
           <w:ilvl w:val="0"/>
@@ -2328,7 +2382,6 @@
           <w:sz w:val="28"/>
           <w:szCs w:val="28"/>
         </w:rPr>
-        <w:lastRenderedPageBreak/>
         <w:t xml:space="preserve">Write SQL update statements to do the following on the database schema shown in Figure 1.2. </w:t>
       </w:r>
     </w:p>

</xml_diff>